<commit_message>
funcion ObtenerProvincia funcionando correctamente
</commit_message>
<xml_diff>
--- a/placas/Informacion de placa de un auto.docx
+++ b/placas/Informacion de placa de un auto.docx
@@ -7,6 +7,22 @@
         <w:ind w:left="-1276"/>
       </w:pPr>
       <w:r>
+        <w:t>Validaciones de estructura Completa</w:t>
+      </w:r>
+    </w:p>
+    <w:p>
+      <w:pPr>
+        <w:ind w:left="-1276"/>
+      </w:pPr>
+    </w:p>
+    <w:p>
+      <w:pPr>
+        <w:ind w:left="-1276"/>
+      </w:pPr>
+      <w:r>
+        <w:rPr>
+          <w:noProof/>
+        </w:rPr>
         <w:drawing>
           <wp:inline distT="0" distB="0" distL="0" distR="0" wp14:anchorId="16D1AD29" wp14:editId="597922B5">
             <wp:extent cx="6840000" cy="2133881"/>
@@ -49,6 +65,9 @@
         <w:ind w:left="-1276"/>
       </w:pPr>
       <w:r>
+        <w:rPr>
+          <w:noProof/>
+        </w:rPr>
         <w:drawing>
           <wp:inline distT="0" distB="0" distL="0" distR="0" wp14:anchorId="4F078636" wp14:editId="74D1B482">
             <wp:extent cx="6840000" cy="1857192"/>
@@ -91,6 +110,9 @@
         <w:ind w:left="-1276"/>
       </w:pPr>
       <w:r>
+        <w:rPr>
+          <w:noProof/>
+        </w:rPr>
         <w:drawing>
           <wp:inline distT="0" distB="0" distL="0" distR="0" wp14:anchorId="03351D56" wp14:editId="24C0C5CF">
             <wp:extent cx="6840000" cy="1648067"/>
@@ -128,6 +150,9 @@
         </w:drawing>
       </w:r>
       <w:r>
+        <w:rPr>
+          <w:noProof/>
+        </w:rPr>
         <w:drawing>
           <wp:inline distT="0" distB="0" distL="0" distR="0" wp14:anchorId="4ECA000D" wp14:editId="6C838891">
             <wp:extent cx="6840000" cy="1804911"/>
@@ -170,12 +195,214 @@
         <w:ind w:left="-1276"/>
       </w:pPr>
       <w:r>
-        <w:t>Validaciones de estructura Completa</w:t>
+        <w:lastRenderedPageBreak/>
+        <w:t>Función obtenerProvincia funcionando correctamente</w:t>
       </w:r>
+      <w:r>
+        <w:drawing>
+          <wp:inline distT="0" distB="0" distL="0" distR="0" wp14:anchorId="66FC89C8" wp14:editId="735B7437">
+            <wp:extent cx="5486400" cy="1643210"/>
+            <wp:effectExtent l="0" t="0" r="0" b="0"/>
+            <wp:docPr id="5" name="Imagen 5"/>
+            <wp:cNvGraphicFramePr>
+              <a:graphicFrameLocks xmlns:a="http://schemas.openxmlformats.org/drawingml/2006/main" noChangeAspect="1"/>
+            </wp:cNvGraphicFramePr>
+            <a:graphic xmlns:a="http://schemas.openxmlformats.org/drawingml/2006/main">
+              <a:graphicData uri="http://schemas.openxmlformats.org/drawingml/2006/picture">
+                <pic:pic xmlns:pic="http://schemas.openxmlformats.org/drawingml/2006/picture">
+                  <pic:nvPicPr>
+                    <pic:cNvPr id="1" name=""/>
+                    <pic:cNvPicPr/>
+                  </pic:nvPicPr>
+                  <pic:blipFill>
+                    <a:blip r:embed="rId8"/>
+                    <a:stretch>
+                      <a:fillRect/>
+                    </a:stretch>
+                  </pic:blipFill>
+                  <pic:spPr>
+                    <a:xfrm>
+                      <a:off x="0" y="0"/>
+                      <a:ext cx="5502925" cy="1648159"/>
+                    </a:xfrm>
+                    <a:prstGeom prst="rect">
+                      <a:avLst/>
+                    </a:prstGeom>
+                  </pic:spPr>
+                </pic:pic>
+              </a:graphicData>
+            </a:graphic>
+          </wp:inline>
+        </w:drawing>
+      </w:r>
+    </w:p>
+    <w:p>
+      <w:pPr>
+        <w:ind w:left="-1276"/>
+      </w:pPr>
+      <w:r>
+        <w:drawing>
+          <wp:inline distT="0" distB="0" distL="0" distR="0" wp14:anchorId="189F2D3F" wp14:editId="3689159B">
+            <wp:extent cx="5400040" cy="1546225"/>
+            <wp:effectExtent l="0" t="0" r="0" b="0"/>
+            <wp:docPr id="6" name="Imagen 6"/>
+            <wp:cNvGraphicFramePr>
+              <a:graphicFrameLocks xmlns:a="http://schemas.openxmlformats.org/drawingml/2006/main" noChangeAspect="1"/>
+            </wp:cNvGraphicFramePr>
+            <a:graphic xmlns:a="http://schemas.openxmlformats.org/drawingml/2006/main">
+              <a:graphicData uri="http://schemas.openxmlformats.org/drawingml/2006/picture">
+                <pic:pic xmlns:pic="http://schemas.openxmlformats.org/drawingml/2006/picture">
+                  <pic:nvPicPr>
+                    <pic:cNvPr id="1" name=""/>
+                    <pic:cNvPicPr/>
+                  </pic:nvPicPr>
+                  <pic:blipFill>
+                    <a:blip r:embed="rId9"/>
+                    <a:stretch>
+                      <a:fillRect/>
+                    </a:stretch>
+                  </pic:blipFill>
+                  <pic:spPr>
+                    <a:xfrm>
+                      <a:off x="0" y="0"/>
+                      <a:ext cx="5400040" cy="1546225"/>
+                    </a:xfrm>
+                    <a:prstGeom prst="rect">
+                      <a:avLst/>
+                    </a:prstGeom>
+                  </pic:spPr>
+                </pic:pic>
+              </a:graphicData>
+            </a:graphic>
+          </wp:inline>
+        </w:drawing>
+      </w:r>
+      <w:r>
+        <w:drawing>
+          <wp:inline distT="0" distB="0" distL="0" distR="0" wp14:anchorId="7AC43EBD" wp14:editId="135345F2">
+            <wp:extent cx="5400040" cy="1525905"/>
+            <wp:effectExtent l="0" t="0" r="0" b="0"/>
+            <wp:docPr id="7" name="Imagen 7"/>
+            <wp:cNvGraphicFramePr>
+              <a:graphicFrameLocks xmlns:a="http://schemas.openxmlformats.org/drawingml/2006/main" noChangeAspect="1"/>
+            </wp:cNvGraphicFramePr>
+            <a:graphic xmlns:a="http://schemas.openxmlformats.org/drawingml/2006/main">
+              <a:graphicData uri="http://schemas.openxmlformats.org/drawingml/2006/picture">
+                <pic:pic xmlns:pic="http://schemas.openxmlformats.org/drawingml/2006/picture">
+                  <pic:nvPicPr>
+                    <pic:cNvPr id="1" name=""/>
+                    <pic:cNvPicPr/>
+                  </pic:nvPicPr>
+                  <pic:blipFill>
+                    <a:blip r:embed="rId10"/>
+                    <a:stretch>
+                      <a:fillRect/>
+                    </a:stretch>
+                  </pic:blipFill>
+                  <pic:spPr>
+                    <a:xfrm>
+                      <a:off x="0" y="0"/>
+                      <a:ext cx="5400040" cy="1525905"/>
+                    </a:xfrm>
+                    <a:prstGeom prst="rect">
+                      <a:avLst/>
+                    </a:prstGeom>
+                  </pic:spPr>
+                </pic:pic>
+              </a:graphicData>
+            </a:graphic>
+          </wp:inline>
+        </w:drawing>
+      </w:r>
+      <w:r>
+        <w:drawing>
+          <wp:inline distT="0" distB="0" distL="0" distR="0" wp14:anchorId="701323FE" wp14:editId="6EC53389">
+            <wp:extent cx="5400040" cy="1569720"/>
+            <wp:effectExtent l="0" t="0" r="0" b="0"/>
+            <wp:docPr id="8" name="Imagen 8"/>
+            <wp:cNvGraphicFramePr>
+              <a:graphicFrameLocks xmlns:a="http://schemas.openxmlformats.org/drawingml/2006/main" noChangeAspect="1"/>
+            </wp:cNvGraphicFramePr>
+            <a:graphic xmlns:a="http://schemas.openxmlformats.org/drawingml/2006/main">
+              <a:graphicData uri="http://schemas.openxmlformats.org/drawingml/2006/picture">
+                <pic:pic xmlns:pic="http://schemas.openxmlformats.org/drawingml/2006/picture">
+                  <pic:nvPicPr>
+                    <pic:cNvPr id="1" name=""/>
+                    <pic:cNvPicPr/>
+                  </pic:nvPicPr>
+                  <pic:blipFill>
+                    <a:blip r:embed="rId11"/>
+                    <a:stretch>
+                      <a:fillRect/>
+                    </a:stretch>
+                  </pic:blipFill>
+                  <pic:spPr>
+                    <a:xfrm>
+                      <a:off x="0" y="0"/>
+                      <a:ext cx="5400040" cy="1569720"/>
+                    </a:xfrm>
+                    <a:prstGeom prst="rect">
+                      <a:avLst/>
+                    </a:prstGeom>
+                  </pic:spPr>
+                </pic:pic>
+              </a:graphicData>
+            </a:graphic>
+          </wp:inline>
+        </w:drawing>
+      </w:r>
+      <w:r>
+        <w:rPr>
+          <w:noProof/>
+        </w:rPr>
+        <w:t xml:space="preserve"> </w:t>
+      </w:r>
+      <w:r>
+        <w:drawing>
+          <wp:inline distT="0" distB="0" distL="0" distR="0" wp14:anchorId="4F6C741E" wp14:editId="7F0FC17C">
+            <wp:extent cx="5400040" cy="1614805"/>
+            <wp:effectExtent l="0" t="0" r="0" b="4445"/>
+            <wp:docPr id="9" name="Imagen 9"/>
+            <wp:cNvGraphicFramePr>
+              <a:graphicFrameLocks xmlns:a="http://schemas.openxmlformats.org/drawingml/2006/main" noChangeAspect="1"/>
+            </wp:cNvGraphicFramePr>
+            <a:graphic xmlns:a="http://schemas.openxmlformats.org/drawingml/2006/main">
+              <a:graphicData uri="http://schemas.openxmlformats.org/drawingml/2006/picture">
+                <pic:pic xmlns:pic="http://schemas.openxmlformats.org/drawingml/2006/picture">
+                  <pic:nvPicPr>
+                    <pic:cNvPr id="1" name=""/>
+                    <pic:cNvPicPr/>
+                  </pic:nvPicPr>
+                  <pic:blipFill>
+                    <a:blip r:embed="rId12"/>
+                    <a:stretch>
+                      <a:fillRect/>
+                    </a:stretch>
+                  </pic:blipFill>
+                  <pic:spPr>
+                    <a:xfrm>
+                      <a:off x="0" y="0"/>
+                      <a:ext cx="5400040" cy="1614805"/>
+                    </a:xfrm>
+                    <a:prstGeom prst="rect">
+                      <a:avLst/>
+                    </a:prstGeom>
+                  </pic:spPr>
+                </pic:pic>
+              </a:graphicData>
+            </a:graphic>
+          </wp:inline>
+        </w:drawing>
+      </w:r>
+    </w:p>
+    <w:p>
+      <w:pPr>
+        <w:ind w:left="-1276"/>
+      </w:pPr>
     </w:p>
     <w:sectPr>
       <w:pgSz w:w="11906" w:h="16838"/>
-      <w:pgMar w:top="568" w:right="1701" w:bottom="1417" w:left="1701" w:header="708" w:footer="708" w:gutter="0"/>
+      <w:pgMar w:top="568" w:right="1701" w:bottom="851" w:left="1701" w:header="708" w:footer="708" w:gutter="0"/>
       <w:cols w:space="708"/>
       <w:docGrid w:linePitch="360"/>
     </w:sectPr>

</xml_diff>

<commit_message>
funcion obtenerTipoVehiculo funcionando correctamente
</commit_message>
<xml_diff>
--- a/placas/Informacion de placa de un auto.docx
+++ b/placas/Informacion de placa de un auto.docx
@@ -199,6 +199,9 @@
         <w:t>Función obtenerProvincia funcionando correctamente</w:t>
       </w:r>
       <w:r>
+        <w:rPr>
+          <w:noProof/>
+        </w:rPr>
         <w:drawing>
           <wp:inline distT="0" distB="0" distL="0" distR="0" wp14:anchorId="66FC89C8" wp14:editId="735B7437">
             <wp:extent cx="5486400" cy="1643210"/>
@@ -241,6 +244,9 @@
         <w:ind w:left="-1276"/>
       </w:pPr>
       <w:r>
+        <w:rPr>
+          <w:noProof/>
+        </w:rPr>
         <w:drawing>
           <wp:inline distT="0" distB="0" distL="0" distR="0" wp14:anchorId="189F2D3F" wp14:editId="3689159B">
             <wp:extent cx="5400040" cy="1546225"/>
@@ -278,6 +284,9 @@
         </w:drawing>
       </w:r>
       <w:r>
+        <w:rPr>
+          <w:noProof/>
+        </w:rPr>
         <w:drawing>
           <wp:inline distT="0" distB="0" distL="0" distR="0" wp14:anchorId="7AC43EBD" wp14:editId="135345F2">
             <wp:extent cx="5400040" cy="1525905"/>
@@ -315,6 +324,9 @@
         </w:drawing>
       </w:r>
       <w:r>
+        <w:rPr>
+          <w:noProof/>
+        </w:rPr>
         <w:drawing>
           <wp:inline distT="0" distB="0" distL="0" distR="0" wp14:anchorId="701323FE" wp14:editId="6EC53389">
             <wp:extent cx="5400040" cy="1569720"/>
@@ -358,6 +370,9 @@
         <w:t xml:space="preserve"> </w:t>
       </w:r>
       <w:r>
+        <w:rPr>
+          <w:noProof/>
+        </w:rPr>
         <w:drawing>
           <wp:inline distT="0" distB="0" distL="0" distR="0" wp14:anchorId="4F6C741E" wp14:editId="7F0FC17C">
             <wp:extent cx="5400040" cy="1614805"/>
@@ -399,6 +414,225 @@
       <w:pPr>
         <w:ind w:left="-1276"/>
       </w:pPr>
+    </w:p>
+    <w:p>
+      <w:pPr>
+        <w:ind w:left="-1276"/>
+      </w:pPr>
+    </w:p>
+    <w:p>
+      <w:pPr>
+        <w:ind w:left="-1276"/>
+      </w:pPr>
+    </w:p>
+    <w:p>
+      <w:pPr>
+        <w:ind w:left="-1276"/>
+      </w:pPr>
+    </w:p>
+    <w:p>
+      <w:pPr>
+        <w:ind w:left="-1276"/>
+      </w:pPr>
+    </w:p>
+    <w:p>
+      <w:pPr>
+        <w:ind w:left="-1276"/>
+      </w:pPr>
+      <w:r>
+        <w:lastRenderedPageBreak/>
+        <w:t>Función validarTipoVehiculo funcionando correctamente</w:t>
+      </w:r>
+    </w:p>
+    <w:p>
+      <w:pPr>
+        <w:ind w:left="-1276"/>
+      </w:pPr>
+      <w:r>
+        <w:drawing>
+          <wp:inline distT="0" distB="0" distL="0" distR="0" wp14:anchorId="720BBDA2" wp14:editId="339438B7">
+            <wp:extent cx="5400040" cy="1619250"/>
+            <wp:effectExtent l="0" t="0" r="0" b="0"/>
+            <wp:docPr id="10" name="Imagen 10"/>
+            <wp:cNvGraphicFramePr>
+              <a:graphicFrameLocks xmlns:a="http://schemas.openxmlformats.org/drawingml/2006/main" noChangeAspect="1"/>
+            </wp:cNvGraphicFramePr>
+            <a:graphic xmlns:a="http://schemas.openxmlformats.org/drawingml/2006/main">
+              <a:graphicData uri="http://schemas.openxmlformats.org/drawingml/2006/picture">
+                <pic:pic xmlns:pic="http://schemas.openxmlformats.org/drawingml/2006/picture">
+                  <pic:nvPicPr>
+                    <pic:cNvPr id="1" name=""/>
+                    <pic:cNvPicPr/>
+                  </pic:nvPicPr>
+                  <pic:blipFill>
+                    <a:blip r:embed="rId13"/>
+                    <a:stretch>
+                      <a:fillRect/>
+                    </a:stretch>
+                  </pic:blipFill>
+                  <pic:spPr>
+                    <a:xfrm>
+                      <a:off x="0" y="0"/>
+                      <a:ext cx="5400040" cy="1619250"/>
+                    </a:xfrm>
+                    <a:prstGeom prst="rect">
+                      <a:avLst/>
+                    </a:prstGeom>
+                  </pic:spPr>
+                </pic:pic>
+              </a:graphicData>
+            </a:graphic>
+          </wp:inline>
+        </w:drawing>
+      </w:r>
+      <w:r>
+        <w:drawing>
+          <wp:inline distT="0" distB="0" distL="0" distR="0" wp14:anchorId="46154385" wp14:editId="05AA5832">
+            <wp:extent cx="5400040" cy="1577340"/>
+            <wp:effectExtent l="0" t="0" r="0" b="3810"/>
+            <wp:docPr id="11" name="Imagen 11"/>
+            <wp:cNvGraphicFramePr>
+              <a:graphicFrameLocks xmlns:a="http://schemas.openxmlformats.org/drawingml/2006/main" noChangeAspect="1"/>
+            </wp:cNvGraphicFramePr>
+            <a:graphic xmlns:a="http://schemas.openxmlformats.org/drawingml/2006/main">
+              <a:graphicData uri="http://schemas.openxmlformats.org/drawingml/2006/picture">
+                <pic:pic xmlns:pic="http://schemas.openxmlformats.org/drawingml/2006/picture">
+                  <pic:nvPicPr>
+                    <pic:cNvPr id="1" name=""/>
+                    <pic:cNvPicPr/>
+                  </pic:nvPicPr>
+                  <pic:blipFill>
+                    <a:blip r:embed="rId14"/>
+                    <a:stretch>
+                      <a:fillRect/>
+                    </a:stretch>
+                  </pic:blipFill>
+                  <pic:spPr>
+                    <a:xfrm>
+                      <a:off x="0" y="0"/>
+                      <a:ext cx="5400040" cy="1577340"/>
+                    </a:xfrm>
+                    <a:prstGeom prst="rect">
+                      <a:avLst/>
+                    </a:prstGeom>
+                  </pic:spPr>
+                </pic:pic>
+              </a:graphicData>
+            </a:graphic>
+          </wp:inline>
+        </w:drawing>
+      </w:r>
+      <w:r>
+        <w:drawing>
+          <wp:inline distT="0" distB="0" distL="0" distR="0" wp14:anchorId="14FA0B36" wp14:editId="705CF14F">
+            <wp:extent cx="5400040" cy="1617345"/>
+            <wp:effectExtent l="0" t="0" r="0" b="1905"/>
+            <wp:docPr id="12" name="Imagen 12"/>
+            <wp:cNvGraphicFramePr>
+              <a:graphicFrameLocks xmlns:a="http://schemas.openxmlformats.org/drawingml/2006/main" noChangeAspect="1"/>
+            </wp:cNvGraphicFramePr>
+            <a:graphic xmlns:a="http://schemas.openxmlformats.org/drawingml/2006/main">
+              <a:graphicData uri="http://schemas.openxmlformats.org/drawingml/2006/picture">
+                <pic:pic xmlns:pic="http://schemas.openxmlformats.org/drawingml/2006/picture">
+                  <pic:nvPicPr>
+                    <pic:cNvPr id="1" name=""/>
+                    <pic:cNvPicPr/>
+                  </pic:nvPicPr>
+                  <pic:blipFill>
+                    <a:blip r:embed="rId15"/>
+                    <a:stretch>
+                      <a:fillRect/>
+                    </a:stretch>
+                  </pic:blipFill>
+                  <pic:spPr>
+                    <a:xfrm>
+                      <a:off x="0" y="0"/>
+                      <a:ext cx="5400040" cy="1617345"/>
+                    </a:xfrm>
+                    <a:prstGeom prst="rect">
+                      <a:avLst/>
+                    </a:prstGeom>
+                  </pic:spPr>
+                </pic:pic>
+              </a:graphicData>
+            </a:graphic>
+          </wp:inline>
+        </w:drawing>
+      </w:r>
+      <w:r>
+        <w:drawing>
+          <wp:inline distT="0" distB="0" distL="0" distR="0" wp14:anchorId="2B314AFD" wp14:editId="3CAB522D">
+            <wp:extent cx="5400040" cy="1529715"/>
+            <wp:effectExtent l="0" t="0" r="0" b="0"/>
+            <wp:docPr id="13" name="Imagen 13"/>
+            <wp:cNvGraphicFramePr>
+              <a:graphicFrameLocks xmlns:a="http://schemas.openxmlformats.org/drawingml/2006/main" noChangeAspect="1"/>
+            </wp:cNvGraphicFramePr>
+            <a:graphic xmlns:a="http://schemas.openxmlformats.org/drawingml/2006/main">
+              <a:graphicData uri="http://schemas.openxmlformats.org/drawingml/2006/picture">
+                <pic:pic xmlns:pic="http://schemas.openxmlformats.org/drawingml/2006/picture">
+                  <pic:nvPicPr>
+                    <pic:cNvPr id="1" name=""/>
+                    <pic:cNvPicPr/>
+                  </pic:nvPicPr>
+                  <pic:blipFill>
+                    <a:blip r:embed="rId16"/>
+                    <a:stretch>
+                      <a:fillRect/>
+                    </a:stretch>
+                  </pic:blipFill>
+                  <pic:spPr>
+                    <a:xfrm>
+                      <a:off x="0" y="0"/>
+                      <a:ext cx="5400040" cy="1529715"/>
+                    </a:xfrm>
+                    <a:prstGeom prst="rect">
+                      <a:avLst/>
+                    </a:prstGeom>
+                  </pic:spPr>
+                </pic:pic>
+              </a:graphicData>
+            </a:graphic>
+          </wp:inline>
+        </w:drawing>
+      </w:r>
+      <w:r>
+        <w:drawing>
+          <wp:inline distT="0" distB="0" distL="0" distR="0" wp14:anchorId="6FA81DCE" wp14:editId="465F4D19">
+            <wp:extent cx="5400040" cy="1731645"/>
+            <wp:effectExtent l="0" t="0" r="0" b="1905"/>
+            <wp:docPr id="14" name="Imagen 14"/>
+            <wp:cNvGraphicFramePr>
+              <a:graphicFrameLocks xmlns:a="http://schemas.openxmlformats.org/drawingml/2006/main" noChangeAspect="1"/>
+            </wp:cNvGraphicFramePr>
+            <a:graphic xmlns:a="http://schemas.openxmlformats.org/drawingml/2006/main">
+              <a:graphicData uri="http://schemas.openxmlformats.org/drawingml/2006/picture">
+                <pic:pic xmlns:pic="http://schemas.openxmlformats.org/drawingml/2006/picture">
+                  <pic:nvPicPr>
+                    <pic:cNvPr id="1" name=""/>
+                    <pic:cNvPicPr/>
+                  </pic:nvPicPr>
+                  <pic:blipFill>
+                    <a:blip r:embed="rId17"/>
+                    <a:stretch>
+                      <a:fillRect/>
+                    </a:stretch>
+                  </pic:blipFill>
+                  <pic:spPr>
+                    <a:xfrm>
+                      <a:off x="0" y="0"/>
+                      <a:ext cx="5400040" cy="1731645"/>
+                    </a:xfrm>
+                    <a:prstGeom prst="rect">
+                      <a:avLst/>
+                    </a:prstGeom>
+                  </pic:spPr>
+                </pic:pic>
+              </a:graphicData>
+            </a:graphic>
+          </wp:inline>
+        </w:drawing>
+      </w:r>
     </w:p>
     <w:sectPr>
       <w:pgSz w:w="11906" w:h="16838"/>

</xml_diff>

<commit_message>
funcion obtenerDiaPicoYPlaca funcionando correctamente
</commit_message>
<xml_diff>
--- a/placas/Informacion de placa de un auto.docx
+++ b/placas/Informacion de placa de un auto.docx
@@ -196,7 +196,15 @@
       </w:pPr>
       <w:r>
         <w:lastRenderedPageBreak/>
-        <w:t>Función obtenerProvincia funcionando correctamente</w:t>
+        <w:t xml:space="preserve">Función </w:t>
+      </w:r>
+      <w:proofErr w:type="spellStart"/>
+      <w:r>
+        <w:t>obtenerProvincia</w:t>
+      </w:r>
+      <w:proofErr w:type="spellEnd"/>
+      <w:r>
+        <w:t xml:space="preserve"> funcionando correctamente</w:t>
       </w:r>
       <w:r>
         <w:rPr>
@@ -449,6 +457,9 @@
         <w:ind w:left="-1276"/>
       </w:pPr>
       <w:r>
+        <w:rPr>
+          <w:noProof/>
+        </w:rPr>
         <w:drawing>
           <wp:inline distT="0" distB="0" distL="0" distR="0" wp14:anchorId="720BBDA2" wp14:editId="339438B7">
             <wp:extent cx="5400040" cy="1619250"/>
@@ -486,6 +497,9 @@
         </w:drawing>
       </w:r>
       <w:r>
+        <w:rPr>
+          <w:noProof/>
+        </w:rPr>
         <w:drawing>
           <wp:inline distT="0" distB="0" distL="0" distR="0" wp14:anchorId="46154385" wp14:editId="05AA5832">
             <wp:extent cx="5400040" cy="1577340"/>
@@ -523,6 +537,9 @@
         </w:drawing>
       </w:r>
       <w:r>
+        <w:rPr>
+          <w:noProof/>
+        </w:rPr>
         <w:drawing>
           <wp:inline distT="0" distB="0" distL="0" distR="0" wp14:anchorId="14FA0B36" wp14:editId="705CF14F">
             <wp:extent cx="5400040" cy="1617345"/>
@@ -560,6 +577,9 @@
         </w:drawing>
       </w:r>
       <w:r>
+        <w:rPr>
+          <w:noProof/>
+        </w:rPr>
         <w:drawing>
           <wp:inline distT="0" distB="0" distL="0" distR="0" wp14:anchorId="2B314AFD" wp14:editId="3CAB522D">
             <wp:extent cx="5400040" cy="1529715"/>
@@ -597,6 +617,9 @@
         </w:drawing>
       </w:r>
       <w:r>
+        <w:rPr>
+          <w:noProof/>
+        </w:rPr>
         <w:drawing>
           <wp:inline distT="0" distB="0" distL="0" distR="0" wp14:anchorId="6FA81DCE" wp14:editId="465F4D19">
             <wp:extent cx="5400040" cy="1731645"/>
@@ -633,6 +656,245 @@
           </wp:inline>
         </w:drawing>
       </w:r>
+    </w:p>
+    <w:p>
+      <w:pPr>
+        <w:ind w:left="-1276"/>
+      </w:pPr>
+    </w:p>
+    <w:p>
+      <w:pPr>
+        <w:ind w:left="-1276"/>
+      </w:pPr>
+    </w:p>
+    <w:p>
+      <w:pPr>
+        <w:ind w:left="-1276"/>
+      </w:pPr>
+    </w:p>
+    <w:p>
+      <w:pPr>
+        <w:ind w:left="-1276"/>
+      </w:pPr>
+    </w:p>
+    <w:p>
+      <w:pPr>
+        <w:ind w:left="-1276"/>
+      </w:pPr>
+      <w:r>
+        <w:lastRenderedPageBreak/>
+        <w:t>Función obtenerDiaPicoYPlaca funcionando correctamente</w:t>
+      </w:r>
+    </w:p>
+    <w:p>
+      <w:pPr>
+        <w:ind w:left="-1276"/>
+      </w:pPr>
+      <w:r>
+        <w:drawing>
+          <wp:inline distT="0" distB="0" distL="0" distR="0" wp14:anchorId="2043AFD1" wp14:editId="544741F1">
+            <wp:extent cx="5400040" cy="1685925"/>
+            <wp:effectExtent l="0" t="0" r="0" b="9525"/>
+            <wp:docPr id="15" name="Imagen 15"/>
+            <wp:cNvGraphicFramePr>
+              <a:graphicFrameLocks xmlns:a="http://schemas.openxmlformats.org/drawingml/2006/main" noChangeAspect="1"/>
+            </wp:cNvGraphicFramePr>
+            <a:graphic xmlns:a="http://schemas.openxmlformats.org/drawingml/2006/main">
+              <a:graphicData uri="http://schemas.openxmlformats.org/drawingml/2006/picture">
+                <pic:pic xmlns:pic="http://schemas.openxmlformats.org/drawingml/2006/picture">
+                  <pic:nvPicPr>
+                    <pic:cNvPr id="1" name=""/>
+                    <pic:cNvPicPr/>
+                  </pic:nvPicPr>
+                  <pic:blipFill>
+                    <a:blip r:embed="rId18"/>
+                    <a:stretch>
+                      <a:fillRect/>
+                    </a:stretch>
+                  </pic:blipFill>
+                  <pic:spPr>
+                    <a:xfrm>
+                      <a:off x="0" y="0"/>
+                      <a:ext cx="5400040" cy="1685925"/>
+                    </a:xfrm>
+                    <a:prstGeom prst="rect">
+                      <a:avLst/>
+                    </a:prstGeom>
+                  </pic:spPr>
+                </pic:pic>
+              </a:graphicData>
+            </a:graphic>
+          </wp:inline>
+        </w:drawing>
+      </w:r>
+      <w:r>
+        <w:drawing>
+          <wp:inline distT="0" distB="0" distL="0" distR="0" wp14:anchorId="45A74F3A" wp14:editId="4F9D5BF4">
+            <wp:extent cx="5400040" cy="1765935"/>
+            <wp:effectExtent l="0" t="0" r="0" b="5715"/>
+            <wp:docPr id="16" name="Imagen 16"/>
+            <wp:cNvGraphicFramePr>
+              <a:graphicFrameLocks xmlns:a="http://schemas.openxmlformats.org/drawingml/2006/main" noChangeAspect="1"/>
+            </wp:cNvGraphicFramePr>
+            <a:graphic xmlns:a="http://schemas.openxmlformats.org/drawingml/2006/main">
+              <a:graphicData uri="http://schemas.openxmlformats.org/drawingml/2006/picture">
+                <pic:pic xmlns:pic="http://schemas.openxmlformats.org/drawingml/2006/picture">
+                  <pic:nvPicPr>
+                    <pic:cNvPr id="1" name=""/>
+                    <pic:cNvPicPr/>
+                  </pic:nvPicPr>
+                  <pic:blipFill>
+                    <a:blip r:embed="rId19"/>
+                    <a:stretch>
+                      <a:fillRect/>
+                    </a:stretch>
+                  </pic:blipFill>
+                  <pic:spPr>
+                    <a:xfrm>
+                      <a:off x="0" y="0"/>
+                      <a:ext cx="5400040" cy="1765935"/>
+                    </a:xfrm>
+                    <a:prstGeom prst="rect">
+                      <a:avLst/>
+                    </a:prstGeom>
+                  </pic:spPr>
+                </pic:pic>
+              </a:graphicData>
+            </a:graphic>
+          </wp:inline>
+        </w:drawing>
+      </w:r>
+      <w:r>
+        <w:drawing>
+          <wp:inline distT="0" distB="0" distL="0" distR="0" wp14:anchorId="7A716E21" wp14:editId="2E38C4BE">
+            <wp:extent cx="5400040" cy="1651635"/>
+            <wp:effectExtent l="0" t="0" r="0" b="5715"/>
+            <wp:docPr id="17" name="Imagen 17"/>
+            <wp:cNvGraphicFramePr>
+              <a:graphicFrameLocks xmlns:a="http://schemas.openxmlformats.org/drawingml/2006/main" noChangeAspect="1"/>
+            </wp:cNvGraphicFramePr>
+            <a:graphic xmlns:a="http://schemas.openxmlformats.org/drawingml/2006/main">
+              <a:graphicData uri="http://schemas.openxmlformats.org/drawingml/2006/picture">
+                <pic:pic xmlns:pic="http://schemas.openxmlformats.org/drawingml/2006/picture">
+                  <pic:nvPicPr>
+                    <pic:cNvPr id="1" name=""/>
+                    <pic:cNvPicPr/>
+                  </pic:nvPicPr>
+                  <pic:blipFill>
+                    <a:blip r:embed="rId20"/>
+                    <a:stretch>
+                      <a:fillRect/>
+                    </a:stretch>
+                  </pic:blipFill>
+                  <pic:spPr>
+                    <a:xfrm>
+                      <a:off x="0" y="0"/>
+                      <a:ext cx="5400040" cy="1651635"/>
+                    </a:xfrm>
+                    <a:prstGeom prst="rect">
+                      <a:avLst/>
+                    </a:prstGeom>
+                  </pic:spPr>
+                </pic:pic>
+              </a:graphicData>
+            </a:graphic>
+          </wp:inline>
+        </w:drawing>
+      </w:r>
+      <w:r>
+        <w:drawing>
+          <wp:inline distT="0" distB="0" distL="0" distR="0" wp14:anchorId="08998A15" wp14:editId="649749B0">
+            <wp:extent cx="5400040" cy="1676400"/>
+            <wp:effectExtent l="0" t="0" r="0" b="0"/>
+            <wp:docPr id="18" name="Imagen 18"/>
+            <wp:cNvGraphicFramePr>
+              <a:graphicFrameLocks xmlns:a="http://schemas.openxmlformats.org/drawingml/2006/main" noChangeAspect="1"/>
+            </wp:cNvGraphicFramePr>
+            <a:graphic xmlns:a="http://schemas.openxmlformats.org/drawingml/2006/main">
+              <a:graphicData uri="http://schemas.openxmlformats.org/drawingml/2006/picture">
+                <pic:pic xmlns:pic="http://schemas.openxmlformats.org/drawingml/2006/picture">
+                  <pic:nvPicPr>
+                    <pic:cNvPr id="1" name=""/>
+                    <pic:cNvPicPr/>
+                  </pic:nvPicPr>
+                  <pic:blipFill>
+                    <a:blip r:embed="rId21"/>
+                    <a:stretch>
+                      <a:fillRect/>
+                    </a:stretch>
+                  </pic:blipFill>
+                  <pic:spPr>
+                    <a:xfrm>
+                      <a:off x="0" y="0"/>
+                      <a:ext cx="5400040" cy="1676400"/>
+                    </a:xfrm>
+                    <a:prstGeom prst="rect">
+                      <a:avLst/>
+                    </a:prstGeom>
+                  </pic:spPr>
+                </pic:pic>
+              </a:graphicData>
+            </a:graphic>
+          </wp:inline>
+        </w:drawing>
+      </w:r>
+      <w:r>
+        <w:drawing>
+          <wp:inline distT="0" distB="0" distL="0" distR="0" wp14:anchorId="2B97A5CD" wp14:editId="02AB8D75">
+            <wp:extent cx="5400040" cy="1537970"/>
+            <wp:effectExtent l="0" t="0" r="0" b="5080"/>
+            <wp:docPr id="19" name="Imagen 19"/>
+            <wp:cNvGraphicFramePr>
+              <a:graphicFrameLocks xmlns:a="http://schemas.openxmlformats.org/drawingml/2006/main" noChangeAspect="1"/>
+            </wp:cNvGraphicFramePr>
+            <a:graphic xmlns:a="http://schemas.openxmlformats.org/drawingml/2006/main">
+              <a:graphicData uri="http://schemas.openxmlformats.org/drawingml/2006/picture">
+                <pic:pic xmlns:pic="http://schemas.openxmlformats.org/drawingml/2006/picture">
+                  <pic:nvPicPr>
+                    <pic:cNvPr id="1" name=""/>
+                    <pic:cNvPicPr/>
+                  </pic:nvPicPr>
+                  <pic:blipFill>
+                    <a:blip r:embed="rId22"/>
+                    <a:stretch>
+                      <a:fillRect/>
+                    </a:stretch>
+                  </pic:blipFill>
+                  <pic:spPr>
+                    <a:xfrm>
+                      <a:off x="0" y="0"/>
+                      <a:ext cx="5400040" cy="1537970"/>
+                    </a:xfrm>
+                    <a:prstGeom prst="rect">
+                      <a:avLst/>
+                    </a:prstGeom>
+                  </pic:spPr>
+                </pic:pic>
+              </a:graphicData>
+            </a:graphic>
+          </wp:inline>
+        </w:drawing>
+      </w:r>
+    </w:p>
+    <w:p>
+      <w:pPr>
+        <w:ind w:left="-1276"/>
+      </w:pPr>
+    </w:p>
+    <w:p>
+      <w:pPr>
+        <w:ind w:left="-1276"/>
+      </w:pPr>
+    </w:p>
+    <w:p>
+      <w:pPr>
+        <w:ind w:left="-1276"/>
+      </w:pPr>
+    </w:p>
+    <w:p>
+      <w:pPr>
+        <w:ind w:left="-1276"/>
+      </w:pPr>
     </w:p>
     <w:sectPr>
       <w:pgSz w:w="11906" w:h="16838"/>

</xml_diff>

<commit_message>
funcion limpiar funcionando correctamente
</commit_message>
<xml_diff>
--- a/placas/Informacion de placa de un auto.docx
+++ b/placas/Informacion de placa de un auto.docx
@@ -196,15 +196,7 @@
       </w:pPr>
       <w:r>
         <w:lastRenderedPageBreak/>
-        <w:t xml:space="preserve">Función </w:t>
-      </w:r>
-      <w:proofErr w:type="spellStart"/>
-      <w:r>
-        <w:t>obtenerProvincia</w:t>
-      </w:r>
-      <w:proofErr w:type="spellEnd"/>
-      <w:r>
-        <w:t xml:space="preserve"> funcionando correctamente</w:t>
+        <w:t>Función obtenerProvincia funcionando correctamente</w:t>
       </w:r>
       <w:r>
         <w:rPr>
@@ -691,6 +683,9 @@
         <w:ind w:left="-1276"/>
       </w:pPr>
       <w:r>
+        <w:rPr>
+          <w:noProof/>
+        </w:rPr>
         <w:drawing>
           <wp:inline distT="0" distB="0" distL="0" distR="0" wp14:anchorId="2043AFD1" wp14:editId="544741F1">
             <wp:extent cx="5400040" cy="1685925"/>
@@ -728,6 +723,9 @@
         </w:drawing>
       </w:r>
       <w:r>
+        <w:rPr>
+          <w:noProof/>
+        </w:rPr>
         <w:drawing>
           <wp:inline distT="0" distB="0" distL="0" distR="0" wp14:anchorId="45A74F3A" wp14:editId="4F9D5BF4">
             <wp:extent cx="5400040" cy="1765935"/>
@@ -765,6 +763,9 @@
         </w:drawing>
       </w:r>
       <w:r>
+        <w:rPr>
+          <w:noProof/>
+        </w:rPr>
         <w:drawing>
           <wp:inline distT="0" distB="0" distL="0" distR="0" wp14:anchorId="7A716E21" wp14:editId="2E38C4BE">
             <wp:extent cx="5400040" cy="1651635"/>
@@ -802,6 +803,9 @@
         </w:drawing>
       </w:r>
       <w:r>
+        <w:rPr>
+          <w:noProof/>
+        </w:rPr>
         <w:drawing>
           <wp:inline distT="0" distB="0" distL="0" distR="0" wp14:anchorId="08998A15" wp14:editId="649749B0">
             <wp:extent cx="5400040" cy="1676400"/>
@@ -839,6 +843,9 @@
         </w:drawing>
       </w:r>
       <w:r>
+        <w:rPr>
+          <w:noProof/>
+        </w:rPr>
         <w:drawing>
           <wp:inline distT="0" distB="0" distL="0" distR="0" wp14:anchorId="2B97A5CD" wp14:editId="02AB8D75">
             <wp:extent cx="5400040" cy="1537970"/>
@@ -895,6 +902,163 @@
       <w:pPr>
         <w:ind w:left="-1276"/>
       </w:pPr>
+      <w:r>
+        <w:lastRenderedPageBreak/>
+        <w:t>Función limpiar funcionando correctamente</w:t>
+      </w:r>
+    </w:p>
+    <w:p>
+      <w:pPr>
+        <w:ind w:left="-1276"/>
+      </w:pPr>
+      <w:r>
+        <w:drawing>
+          <wp:inline distT="0" distB="0" distL="0" distR="0" wp14:anchorId="3B669EC5" wp14:editId="57A8ECB6">
+            <wp:extent cx="5400040" cy="1520190"/>
+            <wp:effectExtent l="0" t="0" r="0" b="3810"/>
+            <wp:docPr id="20" name="Imagen 20"/>
+            <wp:cNvGraphicFramePr>
+              <a:graphicFrameLocks xmlns:a="http://schemas.openxmlformats.org/drawingml/2006/main" noChangeAspect="1"/>
+            </wp:cNvGraphicFramePr>
+            <a:graphic xmlns:a="http://schemas.openxmlformats.org/drawingml/2006/main">
+              <a:graphicData uri="http://schemas.openxmlformats.org/drawingml/2006/picture">
+                <pic:pic xmlns:pic="http://schemas.openxmlformats.org/drawingml/2006/picture">
+                  <pic:nvPicPr>
+                    <pic:cNvPr id="1" name=""/>
+                    <pic:cNvPicPr/>
+                  </pic:nvPicPr>
+                  <pic:blipFill>
+                    <a:blip r:embed="rId23"/>
+                    <a:stretch>
+                      <a:fillRect/>
+                    </a:stretch>
+                  </pic:blipFill>
+                  <pic:spPr>
+                    <a:xfrm>
+                      <a:off x="0" y="0"/>
+                      <a:ext cx="5400040" cy="1520190"/>
+                    </a:xfrm>
+                    <a:prstGeom prst="rect">
+                      <a:avLst/>
+                    </a:prstGeom>
+                  </pic:spPr>
+                </pic:pic>
+              </a:graphicData>
+            </a:graphic>
+          </wp:inline>
+        </w:drawing>
+      </w:r>
+      <w:r>
+        <w:drawing>
+          <wp:inline distT="0" distB="0" distL="0" distR="0" wp14:anchorId="72C7F431" wp14:editId="0867F3AC">
+            <wp:extent cx="5400040" cy="1388110"/>
+            <wp:effectExtent l="0" t="0" r="0" b="2540"/>
+            <wp:docPr id="21" name="Imagen 21"/>
+            <wp:cNvGraphicFramePr>
+              <a:graphicFrameLocks xmlns:a="http://schemas.openxmlformats.org/drawingml/2006/main" noChangeAspect="1"/>
+            </wp:cNvGraphicFramePr>
+            <a:graphic xmlns:a="http://schemas.openxmlformats.org/drawingml/2006/main">
+              <a:graphicData uri="http://schemas.openxmlformats.org/drawingml/2006/picture">
+                <pic:pic xmlns:pic="http://schemas.openxmlformats.org/drawingml/2006/picture">
+                  <pic:nvPicPr>
+                    <pic:cNvPr id="1" name=""/>
+                    <pic:cNvPicPr/>
+                  </pic:nvPicPr>
+                  <pic:blipFill>
+                    <a:blip r:embed="rId24"/>
+                    <a:stretch>
+                      <a:fillRect/>
+                    </a:stretch>
+                  </pic:blipFill>
+                  <pic:spPr>
+                    <a:xfrm>
+                      <a:off x="0" y="0"/>
+                      <a:ext cx="5400040" cy="1388110"/>
+                    </a:xfrm>
+                    <a:prstGeom prst="rect">
+                      <a:avLst/>
+                    </a:prstGeom>
+                  </pic:spPr>
+                </pic:pic>
+              </a:graphicData>
+            </a:graphic>
+          </wp:inline>
+        </w:drawing>
+      </w:r>
+      <w:r>
+        <w:drawing>
+          <wp:inline distT="0" distB="0" distL="0" distR="0" wp14:anchorId="38B5B4F8" wp14:editId="04A32FDD">
+            <wp:extent cx="5400040" cy="1381760"/>
+            <wp:effectExtent l="0" t="0" r="0" b="8890"/>
+            <wp:docPr id="22" name="Imagen 22"/>
+            <wp:cNvGraphicFramePr>
+              <a:graphicFrameLocks xmlns:a="http://schemas.openxmlformats.org/drawingml/2006/main" noChangeAspect="1"/>
+            </wp:cNvGraphicFramePr>
+            <a:graphic xmlns:a="http://schemas.openxmlformats.org/drawingml/2006/main">
+              <a:graphicData uri="http://schemas.openxmlformats.org/drawingml/2006/picture">
+                <pic:pic xmlns:pic="http://schemas.openxmlformats.org/drawingml/2006/picture">
+                  <pic:nvPicPr>
+                    <pic:cNvPr id="1" name=""/>
+                    <pic:cNvPicPr/>
+                  </pic:nvPicPr>
+                  <pic:blipFill>
+                    <a:blip r:embed="rId25"/>
+                    <a:stretch>
+                      <a:fillRect/>
+                    </a:stretch>
+                  </pic:blipFill>
+                  <pic:spPr>
+                    <a:xfrm>
+                      <a:off x="0" y="0"/>
+                      <a:ext cx="5400040" cy="1381760"/>
+                    </a:xfrm>
+                    <a:prstGeom prst="rect">
+                      <a:avLst/>
+                    </a:prstGeom>
+                  </pic:spPr>
+                </pic:pic>
+              </a:graphicData>
+            </a:graphic>
+          </wp:inline>
+        </w:drawing>
+      </w:r>
+      <w:r>
+        <w:drawing>
+          <wp:inline distT="0" distB="0" distL="0" distR="0" wp14:anchorId="7D872E39" wp14:editId="60E6DB86">
+            <wp:extent cx="5400040" cy="1445260"/>
+            <wp:effectExtent l="0" t="0" r="0" b="2540"/>
+            <wp:docPr id="23" name="Imagen 23"/>
+            <wp:cNvGraphicFramePr>
+              <a:graphicFrameLocks xmlns:a="http://schemas.openxmlformats.org/drawingml/2006/main" noChangeAspect="1"/>
+            </wp:cNvGraphicFramePr>
+            <a:graphic xmlns:a="http://schemas.openxmlformats.org/drawingml/2006/main">
+              <a:graphicData uri="http://schemas.openxmlformats.org/drawingml/2006/picture">
+                <pic:pic xmlns:pic="http://schemas.openxmlformats.org/drawingml/2006/picture">
+                  <pic:nvPicPr>
+                    <pic:cNvPr id="1" name=""/>
+                    <pic:cNvPicPr/>
+                  </pic:nvPicPr>
+                  <pic:blipFill>
+                    <a:blip r:embed="rId26"/>
+                    <a:stretch>
+                      <a:fillRect/>
+                    </a:stretch>
+                  </pic:blipFill>
+                  <pic:spPr>
+                    <a:xfrm>
+                      <a:off x="0" y="0"/>
+                      <a:ext cx="5400040" cy="1445260"/>
+                    </a:xfrm>
+                    <a:prstGeom prst="rect">
+                      <a:avLst/>
+                    </a:prstGeom>
+                  </pic:spPr>
+                </pic:pic>
+              </a:graphicData>
+            </a:graphic>
+          </wp:inline>
+        </w:drawing>
+      </w:r>
     </w:p>
     <w:sectPr>
       <w:pgSz w:w="11906" w:h="16838"/>

</xml_diff>